<commit_message>
Updated overall look and feel, typos, and added small things to the repo
</commit_message>
<xml_diff>
--- a/presentations/final-presentation-showtime-2024-01-17/Présentation_Finale_CdA_Script.docx
+++ b/presentations/final-presentation-showtime-2024-01-17/Présentation_Finale_CdA_Script.docx
@@ -371,13 +371,85 @@
         <w:rPr>
           <w:lang w:val="en-US"/>
         </w:rPr>
-        <w:t>you turn on Morpheus, it’s going to generate a story based on these tags</w:t>
-      </w:r>
-      <w:r>
-        <w:rPr>
-          <w:lang w:val="en-US"/>
-        </w:rPr>
-        <w:t xml:space="preserve">. So you could get a completely different story each time you go from one episode to the other. The ending of the series for example might be different and that’s where the beauty of Morpheus </w:t>
+        <w:t>you turn on Morpheus, it’s going to generate a story based on these</w:t>
+      </w:r>
+      <w:r>
+        <w:rPr>
+          <w:lang w:val="en-US"/>
+        </w:rPr>
+        <w:t xml:space="preserve"> pre-defined</w:t>
+      </w:r>
+      <w:r>
+        <w:rPr>
+          <w:lang w:val="en-US"/>
+        </w:rPr>
+        <w:t xml:space="preserve"> tags</w:t>
+      </w:r>
+      <w:r>
+        <w:rPr>
+          <w:lang w:val="en-US"/>
+        </w:rPr>
+        <w:t xml:space="preserve"> with a scenario, that Morpheus will detail and </w:t>
+      </w:r>
+      <w:r>
+        <w:rPr>
+          <w:lang w:val="en-US"/>
+        </w:rPr>
+        <w:t>hallucinate</w:t>
+      </w:r>
+      <w:r>
+        <w:rPr>
+          <w:lang w:val="en-US"/>
+        </w:rPr>
+        <w:t xml:space="preserve"> about</w:t>
+      </w:r>
+      <w:r>
+        <w:rPr>
+          <w:lang w:val="en-US"/>
+        </w:rPr>
+        <w:t xml:space="preserve">. So you could get a completely different story each time you go from one episode to the other. </w:t>
+      </w:r>
+      <w:r>
+        <w:rPr>
+          <w:lang w:val="en-US"/>
+        </w:rPr>
+        <w:t>Even if you already started a series</w:t>
+      </w:r>
+      <w:r>
+        <w:rPr>
+          <w:lang w:val="en-US"/>
+        </w:rPr>
+        <w:t>, what happens next is generated.</w:t>
+      </w:r>
+      <w:r>
+        <w:rPr>
+          <w:lang w:val="en-US"/>
+        </w:rPr>
+        <w:t xml:space="preserve"> </w:t>
+      </w:r>
+      <w:r>
+        <w:rPr>
+          <w:lang w:val="en-US"/>
+        </w:rPr>
+        <w:t>T</w:t>
+      </w:r>
+      <w:r>
+        <w:rPr>
+          <w:lang w:val="en-US"/>
+        </w:rPr>
+        <w:t>he ending of the series for example might</w:t>
+      </w:r>
+      <w:r>
+        <w:rPr>
+          <w:lang w:val="en-US"/>
+        </w:rPr>
+        <w:t xml:space="preserve"> also </w:t>
+      </w:r>
+      <w:r>
+        <w:rPr>
+          <w:lang w:val="en-US"/>
+        </w:rPr>
+        <w:t xml:space="preserve">be different and that’s where the beauty of Morpheus </w:t>
       </w:r>
       <w:r>
         <w:rPr>
@@ -557,7 +629,19 @@
         <w:rPr>
           <w:lang w:val="en-US"/>
         </w:rPr>
-        <w:t>And this now became a group activity, again just like watching TV.</w:t>
+        <w:t>And this</w:t>
+      </w:r>
+      <w:r>
+        <w:rPr>
+          <w:lang w:val="en-US"/>
+        </w:rPr>
+        <w:t>,</w:t>
+      </w:r>
+      <w:r>
+        <w:rPr>
+          <w:lang w:val="en-US"/>
+        </w:rPr>
+        <w:t xml:space="preserve"> now became a group activity, again just like watching TV.</w:t>
       </w:r>
     </w:p>
     <w:p>

</xml_diff>

<commit_message>
Preparing for presentation day
</commit_message>
<xml_diff>
--- a/presentations/final-presentation-showtime-2024-01-17/Présentation_Finale_CdA_Script.docx
+++ b/presentations/final-presentation-showtime-2024-01-17/Présentation_Finale_CdA_Script.docx
@@ -14,6 +14,7 @@
           <w:lang w:val="en-US"/>
         </w:rPr>
       </w:pPr>
+      <w:proofErr w:type="spellStart"/>
       <w:r>
         <w:rPr>
           <w:b/>
@@ -23,455 +24,53 @@
           <w:szCs w:val="28"/>
           <w:lang w:val="en-US"/>
         </w:rPr>
-        <w:t>Présentation Finale CdA Script</w:t>
-      </w:r>
-    </w:p>
-    <w:p>
-      <w:pPr>
-        <w:spacing w:line="240" w:lineRule="auto"/>
+        <w:t>Présentation</w:t>
+      </w:r>
+      <w:proofErr w:type="spellEnd"/>
+      <w:r>
         <w:rPr>
           <w:b/>
           <w:bCs/>
-          <w:lang w:val="en-US"/>
-        </w:rPr>
-      </w:pPr>
+          <w:color w:val="7F7F7F" w:themeColor="text1" w:themeTint="80"/>
+          <w:sz w:val="28"/>
+          <w:szCs w:val="28"/>
+          <w:lang w:val="en-US"/>
+        </w:rPr>
+        <w:t xml:space="preserve"> Finale </w:t>
+      </w:r>
+      <w:proofErr w:type="spellStart"/>
       <w:r>
         <w:rPr>
           <w:b/>
           <w:bCs/>
-          <w:lang w:val="en-US"/>
-        </w:rPr>
-        <w:t>Intro</w:t>
-      </w:r>
-    </w:p>
-    <w:p>
-      <w:pPr>
-        <w:spacing w:line="240" w:lineRule="auto"/>
-        <w:rPr>
-          <w:lang w:val="en-US"/>
-        </w:rPr>
-      </w:pPr>
-      <w:r>
-        <w:rPr>
-          <w:lang w:val="en-US"/>
-        </w:rPr>
-        <w:t>Welcome.</w:t>
-      </w:r>
-    </w:p>
-    <w:p>
-      <w:pPr>
-        <w:spacing w:line="240" w:lineRule="auto"/>
-        <w:rPr>
-          <w:lang w:val="en-US"/>
-        </w:rPr>
-      </w:pPr>
-      <w:r>
-        <w:rPr>
-          <w:lang w:val="en-US"/>
-        </w:rPr>
-        <w:t xml:space="preserve">Have you ever </w:t>
-      </w:r>
-      <w:r>
-        <w:rPr>
-          <w:lang w:val="en-US"/>
-        </w:rPr>
-        <w:t xml:space="preserve">thought about </w:t>
-      </w:r>
-      <w:r>
-        <w:rPr>
-          <w:lang w:val="en-US"/>
-        </w:rPr>
-        <w:t>directing</w:t>
-      </w:r>
-      <w:r>
-        <w:rPr>
-          <w:lang w:val="en-US"/>
-        </w:rPr>
-        <w:t xml:space="preserve"> your own movies</w:t>
-      </w:r>
-      <w:r>
-        <w:rPr>
-          <w:lang w:val="en-US"/>
-        </w:rPr>
-        <w:t>?</w:t>
-      </w:r>
-      <w:r>
-        <w:rPr>
-          <w:lang w:val="en-US"/>
-        </w:rPr>
-        <w:t xml:space="preserve"> Have you ever wanted to </w:t>
-      </w:r>
-      <w:r>
-        <w:rPr>
-          <w:lang w:val="en-US"/>
-        </w:rPr>
-        <w:t>stimulate</w:t>
-      </w:r>
-      <w:r>
-        <w:rPr>
-          <w:lang w:val="en-US"/>
-        </w:rPr>
-        <w:t xml:space="preserve"> your creativity</w:t>
-      </w:r>
-      <w:r>
-        <w:rPr>
-          <w:lang w:val="en-US"/>
-        </w:rPr>
-        <w:t xml:space="preserve"> but didn’t know exactly how?</w:t>
-      </w:r>
-      <w:r>
-        <w:rPr>
-          <w:lang w:val="en-US"/>
-        </w:rPr>
-        <w:t xml:space="preserve"> What if I told you there is an easy way</w:t>
-      </w:r>
-      <w:r>
-        <w:rPr>
-          <w:lang w:val="en-US"/>
-        </w:rPr>
-        <w:t>. What if I told you we could</w:t>
-      </w:r>
-      <w:r>
-        <w:rPr>
-          <w:lang w:val="en-US"/>
-        </w:rPr>
-        <w:t xml:space="preserve"> all</w:t>
-      </w:r>
-      <w:r>
-        <w:rPr>
-          <w:lang w:val="en-US"/>
-        </w:rPr>
-        <w:t xml:space="preserve"> gather around a campfire and tell each other stories</w:t>
-      </w:r>
-      <w:r>
-        <w:rPr>
-          <w:lang w:val="en-US"/>
-        </w:rPr>
-        <w:t>, that you could draw.</w:t>
-      </w:r>
-    </w:p>
-    <w:p>
-      <w:pPr>
-        <w:spacing w:line="240" w:lineRule="auto"/>
-        <w:rPr>
-          <w:lang w:val="en-US"/>
-        </w:rPr>
-      </w:pPr>
-    </w:p>
-    <w:p>
-      <w:pPr>
-        <w:spacing w:line="240" w:lineRule="auto"/>
+          <w:color w:val="7F7F7F" w:themeColor="text1" w:themeTint="80"/>
+          <w:sz w:val="28"/>
+          <w:szCs w:val="28"/>
+          <w:lang w:val="en-US"/>
+        </w:rPr>
+        <w:t>CdA</w:t>
+      </w:r>
+      <w:proofErr w:type="spellEnd"/>
+      <w:r>
         <w:rPr>
           <w:b/>
           <w:bCs/>
-          <w:lang w:val="en-US"/>
-        </w:rPr>
-      </w:pPr>
-      <w:r>
+          <w:color w:val="7F7F7F" w:themeColor="text1" w:themeTint="80"/>
+          <w:sz w:val="28"/>
+          <w:szCs w:val="28"/>
+          <w:lang w:val="en-US"/>
+        </w:rPr>
+        <w:t xml:space="preserve"> Script</w:t>
+      </w:r>
+    </w:p>
+    <w:p>
+      <w:pPr>
+        <w:spacing w:line="240" w:lineRule="auto"/>
         <w:rPr>
           <w:b/>
           <w:bCs/>
           <w:lang w:val="en-US"/>
         </w:rPr>
-        <w:t>Introducing</w:t>
-      </w:r>
-    </w:p>
-    <w:p>
-      <w:pPr>
-        <w:spacing w:line="240" w:lineRule="auto"/>
-        <w:rPr>
-          <w:lang w:val="en-US"/>
-        </w:rPr>
-      </w:pPr>
-      <w:r>
-        <w:rPr>
-          <w:lang w:val="en-US"/>
-        </w:rPr>
-        <w:t>Introducing</w:t>
-      </w:r>
-      <w:r>
-        <w:rPr>
-          <w:lang w:val="en-US"/>
-        </w:rPr>
-        <w:t>, Morpheus.</w:t>
-      </w:r>
-      <w:r>
-        <w:rPr>
-          <w:lang w:val="en-US"/>
-        </w:rPr>
-        <w:t xml:space="preserve"> Your new, AI-enabled, narrator</w:t>
-      </w:r>
-      <w:r>
-        <w:rPr>
-          <w:lang w:val="en-US"/>
-        </w:rPr>
-        <w:t xml:space="preserve"> and </w:t>
-      </w:r>
-      <w:r>
-        <w:rPr>
-          <w:lang w:val="en-US"/>
-        </w:rPr>
-        <w:t>guide to a new world of unlimited</w:t>
-      </w:r>
-      <w:r>
-        <w:rPr>
-          <w:lang w:val="en-US"/>
-        </w:rPr>
-        <w:t xml:space="preserve"> possibilities.</w:t>
-      </w:r>
-    </w:p>
-    <w:p>
-      <w:pPr>
-        <w:spacing w:line="240" w:lineRule="auto"/>
-        <w:rPr>
-          <w:lang w:val="en-US"/>
-        </w:rPr>
-      </w:pPr>
-      <w:r>
-        <w:rPr>
-          <w:lang w:val="en-US"/>
-        </w:rPr>
-        <w:t>Today is the day you’ll cancel</w:t>
-      </w:r>
-      <w:r>
-        <w:rPr>
-          <w:lang w:val="en-US"/>
-        </w:rPr>
-        <w:t xml:space="preserve"> your streaming subscriptions, </w:t>
-      </w:r>
-      <w:r>
-        <w:rPr>
-          <w:lang w:val="en-US"/>
-        </w:rPr>
-        <w:t xml:space="preserve">because </w:t>
-      </w:r>
-      <w:r>
-        <w:rPr>
-          <w:lang w:val="en-US"/>
-        </w:rPr>
-        <w:t>this is your new Netflix.</w:t>
-      </w:r>
-    </w:p>
-    <w:p>
-      <w:pPr>
-        <w:spacing w:line="240" w:lineRule="auto"/>
-        <w:rPr>
-          <w:lang w:val="en-US"/>
-        </w:rPr>
-      </w:pPr>
-      <w:r>
-        <w:rPr>
-          <w:lang w:val="en-US"/>
-        </w:rPr>
-        <w:t xml:space="preserve">And for that, I have </w:t>
-      </w:r>
-      <w:r>
-        <w:rPr>
-          <w:lang w:val="en-US"/>
-        </w:rPr>
-        <w:t xml:space="preserve">a tutorial on how to do so, </w:t>
-      </w:r>
-      <w:r>
-        <w:rPr>
-          <w:lang w:val="en-US"/>
-        </w:rPr>
-        <w:t>go to Netflix.com/cancel</w:t>
-      </w:r>
-      <w:r>
-        <w:rPr>
-          <w:lang w:val="en-US"/>
-        </w:rPr>
-        <w:t>plan and click on Finish Cancellation.</w:t>
-      </w:r>
-    </w:p>
-    <w:p>
-      <w:pPr>
-        <w:spacing w:line="240" w:lineRule="auto"/>
-        <w:rPr>
-          <w:lang w:val="en-US"/>
-        </w:rPr>
-      </w:pPr>
-      <w:r>
-        <w:rPr>
-          <w:lang w:val="en-US"/>
-        </w:rPr>
-        <w:t>Now back to</w:t>
-      </w:r>
-      <w:r>
-        <w:rPr>
-          <w:lang w:val="en-US"/>
-        </w:rPr>
-        <w:t xml:space="preserve"> my project.</w:t>
-      </w:r>
-    </w:p>
-    <w:p>
-      <w:pPr>
-        <w:spacing w:line="240" w:lineRule="auto"/>
-        <w:rPr>
-          <w:lang w:val="en-US"/>
-        </w:rPr>
-      </w:pPr>
-      <w:r>
-        <w:rPr>
-          <w:lang w:val="en-US"/>
-        </w:rPr>
-        <w:t>Morpheus is a</w:t>
-      </w:r>
-      <w:r>
-        <w:rPr>
-          <w:lang w:val="en-US"/>
-        </w:rPr>
-        <w:t>n AI assistant that narrates stories to you while drawing.</w:t>
-      </w:r>
-      <w:r>
-        <w:rPr>
-          <w:lang w:val="en-US"/>
-        </w:rPr>
-        <w:t xml:space="preserve"> Each day, you get one episode to draw and each episode can be part of a series.</w:t>
-      </w:r>
-      <w:r>
-        <w:rPr>
-          <w:lang w:val="en-US"/>
-        </w:rPr>
-        <w:t xml:space="preserve"> These stories are enabled by chips inside of pens</w:t>
-      </w:r>
-      <w:r>
-        <w:rPr>
-          <w:lang w:val="en-US"/>
-        </w:rPr>
-        <w:t xml:space="preserve"> or pencils where each pen has its own story</w:t>
-      </w:r>
-      <w:r>
-        <w:rPr>
-          <w:lang w:val="en-US"/>
-        </w:rPr>
-        <w:t>, texture on paper and feeling in the hand.</w:t>
-      </w:r>
-    </w:p>
-    <w:p>
-      <w:pPr>
-        <w:spacing w:line="240" w:lineRule="auto"/>
-        <w:rPr>
-          <w:lang w:val="en-US"/>
-        </w:rPr>
-      </w:pPr>
-      <w:r>
-        <w:rPr>
-          <w:lang w:val="en-US"/>
-        </w:rPr>
-        <w:t>Where is the AI part you’re gonna ask? Well, each time</w:t>
-      </w:r>
-      <w:r>
-        <w:rPr>
-          <w:lang w:val="en-US"/>
-        </w:rPr>
-        <w:t xml:space="preserve"> </w:t>
-      </w:r>
-      <w:r>
-        <w:rPr>
-          <w:lang w:val="en-US"/>
-        </w:rPr>
-        <w:t>you turn on Morpheus, it’s going to generate a story based on these</w:t>
-      </w:r>
-      <w:r>
-        <w:rPr>
-          <w:lang w:val="en-US"/>
-        </w:rPr>
-        <w:t xml:space="preserve"> pre-defined</w:t>
-      </w:r>
-      <w:r>
-        <w:rPr>
-          <w:lang w:val="en-US"/>
-        </w:rPr>
-        <w:t xml:space="preserve"> tags</w:t>
-      </w:r>
-      <w:r>
-        <w:rPr>
-          <w:lang w:val="en-US"/>
-        </w:rPr>
-        <w:t xml:space="preserve"> with a scenario, that Morpheus will detail and </w:t>
-      </w:r>
-      <w:r>
-        <w:rPr>
-          <w:lang w:val="en-US"/>
-        </w:rPr>
-        <w:t>hallucinate</w:t>
-      </w:r>
-      <w:r>
-        <w:rPr>
-          <w:lang w:val="en-US"/>
-        </w:rPr>
-        <w:t xml:space="preserve"> about</w:t>
-      </w:r>
-      <w:r>
-        <w:rPr>
-          <w:lang w:val="en-US"/>
-        </w:rPr>
-        <w:t xml:space="preserve">. So you could get a completely different story each time you go from one episode to the other. </w:t>
-      </w:r>
-      <w:r>
-        <w:rPr>
-          <w:lang w:val="en-US"/>
-        </w:rPr>
-        <w:t>Even if you already started a series</w:t>
-      </w:r>
-      <w:r>
-        <w:rPr>
-          <w:lang w:val="en-US"/>
-        </w:rPr>
-        <w:t>, what happens next is generated.</w:t>
-      </w:r>
-      <w:r>
-        <w:rPr>
-          <w:lang w:val="en-US"/>
-        </w:rPr>
-        <w:t xml:space="preserve"> </w:t>
-      </w:r>
-      <w:r>
-        <w:rPr>
-          <w:lang w:val="en-US"/>
-        </w:rPr>
-        <w:t>T</w:t>
-      </w:r>
-      <w:r>
-        <w:rPr>
-          <w:lang w:val="en-US"/>
-        </w:rPr>
-        <w:t>he ending of the series for example might</w:t>
-      </w:r>
-      <w:r>
-        <w:rPr>
-          <w:lang w:val="en-US"/>
-        </w:rPr>
-        <w:t xml:space="preserve"> also </w:t>
-      </w:r>
-      <w:r>
-        <w:rPr>
-          <w:lang w:val="en-US"/>
-        </w:rPr>
-        <w:t xml:space="preserve">be different and that’s where the beauty of Morpheus </w:t>
-      </w:r>
-      <w:r>
-        <w:rPr>
-          <w:lang w:val="en-US"/>
-        </w:rPr>
-        <w:t>comes to. You’re not trapped into one linear story, but one that is very much alive.</w:t>
-      </w:r>
-    </w:p>
-    <w:p>
-      <w:pPr>
-        <w:spacing w:line="240" w:lineRule="auto"/>
-        <w:rPr>
-          <w:lang w:val="en-US"/>
-        </w:rPr>
-      </w:pPr>
-    </w:p>
-    <w:p>
-      <w:pPr>
-        <w:spacing w:line="240" w:lineRule="auto"/>
-        <w:rPr>
-          <w:lang w:val="en-US"/>
-        </w:rPr>
       </w:pPr>
       <w:r>
         <w:rPr>
@@ -479,195 +78,139 @@
           <w:bCs/>
           <w:lang w:val="en-US"/>
         </w:rPr>
-        <w:t>DEMO</w:t>
-      </w:r>
-    </w:p>
-    <w:p>
-      <w:pPr>
-        <w:spacing w:line="240" w:lineRule="auto"/>
-        <w:rPr>
-          <w:lang w:val="en-US"/>
-        </w:rPr>
-      </w:pPr>
-      <w:r>
-        <w:rPr>
-          <w:lang w:val="en-US"/>
-        </w:rPr>
-        <w:t>L</w:t>
-      </w:r>
-      <w:r>
-        <w:rPr>
-          <w:lang w:val="en-US"/>
-        </w:rPr>
-        <w:t>et me show you how it works.</w:t>
-      </w:r>
-      <w:r>
-        <w:rPr>
-          <w:lang w:val="en-US"/>
-        </w:rPr>
-        <w:t xml:space="preserve"> I’m </w:t>
-      </w:r>
-      <w:r>
-        <w:rPr>
-          <w:lang w:val="en-US"/>
-        </w:rPr>
-        <w:t>going to</w:t>
-      </w:r>
-      <w:r>
-        <w:rPr>
-          <w:lang w:val="en-US"/>
-        </w:rPr>
-        <w:t xml:space="preserve"> take my notebook where I already have a collection of stories.</w:t>
-      </w:r>
-    </w:p>
-    <w:p>
-      <w:pPr>
-        <w:spacing w:line="240" w:lineRule="auto"/>
-        <w:rPr>
-          <w:lang w:val="en-US"/>
-        </w:rPr>
-      </w:pPr>
-      <w:r>
-        <w:rPr>
-          <w:lang w:val="en-US"/>
-        </w:rPr>
-        <w:t>So, you know pen holders right, you throw pens inside and if you want to use them you just simply lift one and writ</w:t>
-      </w:r>
-      <w:r>
-        <w:rPr>
-          <w:lang w:val="en-US"/>
-        </w:rPr>
-        <w:t>e</w:t>
-      </w:r>
-      <w:r>
-        <w:rPr>
-          <w:lang w:val="en-US"/>
-        </w:rPr>
-        <w:t>, pretty simple right??</w:t>
-      </w:r>
-    </w:p>
-    <w:p>
-      <w:pPr>
-        <w:spacing w:line="240" w:lineRule="auto"/>
-        <w:rPr>
-          <w:lang w:val="en-US"/>
-        </w:rPr>
-      </w:pPr>
-      <w:r>
-        <w:rPr>
-          <w:lang w:val="en-US"/>
-        </w:rPr>
-        <w:t>Morpheus works exactly the same way. Plug it into the wall and voila, it just works.</w:t>
-      </w:r>
-    </w:p>
-    <w:p>
-      <w:pPr>
-        <w:spacing w:line="240" w:lineRule="auto"/>
-        <w:rPr>
-          <w:lang w:val="en-US"/>
-        </w:rPr>
-      </w:pPr>
-      <w:r>
-        <w:rPr>
-          <w:lang w:val="en-US"/>
-        </w:rPr>
-        <w:t>Let’s start with a story. I’m going to lift my pen</w:t>
-      </w:r>
-      <w:r>
-        <w:rPr>
-          <w:lang w:val="en-US"/>
-        </w:rPr>
-        <w:t xml:space="preserve"> and immediately dive into th</w:t>
-      </w:r>
-      <w:r>
-        <w:rPr>
-          <w:lang w:val="en-US"/>
-        </w:rPr>
-        <w:t>is story that Morpheus will narrate to me.</w:t>
-      </w:r>
-      <w:r>
-        <w:rPr>
-          <w:lang w:val="en-US"/>
-        </w:rPr>
-        <w:t xml:space="preserve"> And you can see that even if I’m not drawing perfectly, it’s fine! There’s no need for pressure and it’s not a drawing contest.</w:t>
-      </w:r>
-    </w:p>
-    <w:p>
-      <w:pPr>
-        <w:spacing w:line="240" w:lineRule="auto"/>
-        <w:rPr>
-          <w:lang w:val="en-US"/>
-        </w:rPr>
-      </w:pPr>
-      <w:r>
-        <w:rPr>
-          <w:lang w:val="en-US"/>
-        </w:rPr>
-        <w:t>I can also invite people to draw with me</w:t>
-      </w:r>
-      <w:r>
-        <w:rPr>
-          <w:lang w:val="en-US"/>
-        </w:rPr>
-        <w:t xml:space="preserve">. </w:t>
-      </w:r>
-      <w:r>
-        <w:rPr>
-          <w:lang w:val="en-US"/>
-        </w:rPr>
-        <w:t>Hey ****, do you mind joining me?</w:t>
-      </w:r>
-    </w:p>
-    <w:p>
-      <w:pPr>
-        <w:spacing w:line="240" w:lineRule="auto"/>
-        <w:rPr>
-          <w:lang w:val="en-US"/>
-        </w:rPr>
-      </w:pPr>
-      <w:r>
-        <w:rPr>
-          <w:lang w:val="en-US"/>
-        </w:rPr>
-        <w:t>And this</w:t>
-      </w:r>
-      <w:r>
-        <w:rPr>
-          <w:lang w:val="en-US"/>
-        </w:rPr>
-        <w:t>,</w:t>
-      </w:r>
-      <w:r>
-        <w:rPr>
-          <w:lang w:val="en-US"/>
-        </w:rPr>
-        <w:t xml:space="preserve"> now became a group activity, again just like watching TV.</w:t>
-      </w:r>
-    </w:p>
-    <w:p>
-      <w:pPr>
-        <w:spacing w:line="240" w:lineRule="auto"/>
-        <w:rPr>
-          <w:lang w:val="en-US"/>
-        </w:rPr>
-      </w:pPr>
-      <w:r>
-        <w:rPr>
-          <w:lang w:val="en-US"/>
-        </w:rPr>
-        <w:t>I can either wait for the end of the episode, or just stop it by putting the pen back.</w:t>
-      </w:r>
-      <w:r>
-        <w:rPr>
-          <w:lang w:val="en-US"/>
-        </w:rPr>
-        <w:t xml:space="preserve"> </w:t>
-      </w:r>
-      <w:r>
-        <w:rPr>
-          <w:lang w:val="en-US"/>
-        </w:rPr>
-        <w:t>There you go.</w:t>
+        <w:t>Intro</w:t>
+      </w:r>
+    </w:p>
+    <w:p>
+      <w:pPr>
+        <w:spacing w:line="240" w:lineRule="auto"/>
+        <w:rPr>
+          <w:lang w:val="en-US"/>
+        </w:rPr>
+      </w:pPr>
+      <w:r>
+        <w:rPr>
+          <w:lang w:val="en-US"/>
+        </w:rPr>
+        <w:t>Welcome.</w:t>
+      </w:r>
+    </w:p>
+    <w:p>
+      <w:pPr>
+        <w:spacing w:line="240" w:lineRule="auto"/>
+        <w:rPr>
+          <w:lang w:val="en-US"/>
+        </w:rPr>
+      </w:pPr>
+      <w:r>
+        <w:rPr>
+          <w:lang w:val="en-US"/>
+        </w:rPr>
+        <w:t xml:space="preserve">Have you ever </w:t>
+      </w:r>
+      <w:r>
+        <w:rPr>
+          <w:lang w:val="en-US"/>
+        </w:rPr>
+        <w:t xml:space="preserve">thought about </w:t>
+      </w:r>
+      <w:r>
+        <w:rPr>
+          <w:lang w:val="en-US"/>
+        </w:rPr>
+        <w:t>directing</w:t>
+      </w:r>
+      <w:r>
+        <w:rPr>
+          <w:lang w:val="en-US"/>
+        </w:rPr>
+        <w:t xml:space="preserve"> your own movies</w:t>
+      </w:r>
+      <w:r>
+        <w:rPr>
+          <w:lang w:val="en-US"/>
+        </w:rPr>
+        <w:t>?</w:t>
+      </w:r>
+      <w:r>
+        <w:rPr>
+          <w:lang w:val="en-US"/>
+        </w:rPr>
+        <w:t xml:space="preserve"> Have you ever wanted to </w:t>
+      </w:r>
+      <w:r>
+        <w:rPr>
+          <w:lang w:val="en-US"/>
+        </w:rPr>
+        <w:t>stimulate</w:t>
+      </w:r>
+      <w:r>
+        <w:rPr>
+          <w:lang w:val="en-US"/>
+        </w:rPr>
+        <w:t xml:space="preserve"> your creativity</w:t>
+      </w:r>
+      <w:r>
+        <w:rPr>
+          <w:lang w:val="en-US"/>
+        </w:rPr>
+        <w:t xml:space="preserve"> but didn’t know exactly how?</w:t>
+      </w:r>
+      <w:r>
+        <w:rPr>
+          <w:lang w:val="en-US"/>
+        </w:rPr>
+        <w:t xml:space="preserve"> What if I told </w:t>
+      </w:r>
+      <w:proofErr w:type="gramStart"/>
+      <w:r>
+        <w:rPr>
+          <w:lang w:val="en-US"/>
+        </w:rPr>
+        <w:t>you</w:t>
+      </w:r>
+      <w:proofErr w:type="gramEnd"/>
+      <w:r>
+        <w:rPr>
+          <w:lang w:val="en-US"/>
+        </w:rPr>
+        <w:t xml:space="preserve"> there is an easy way</w:t>
+      </w:r>
+      <w:r>
+        <w:rPr>
+          <w:lang w:val="en-US"/>
+        </w:rPr>
+        <w:t>. What if I told you we could</w:t>
+      </w:r>
+      <w:r>
+        <w:rPr>
+          <w:lang w:val="en-US"/>
+        </w:rPr>
+        <w:t xml:space="preserve"> all</w:t>
+      </w:r>
+      <w:r>
+        <w:rPr>
+          <w:lang w:val="en-US"/>
+        </w:rPr>
+        <w:t xml:space="preserve"> gather around a campfire and tell each other stories</w:t>
+      </w:r>
+      <w:r>
+        <w:rPr>
+          <w:lang w:val="en-US"/>
+        </w:rPr>
+        <w:t xml:space="preserve">, that </w:t>
+      </w:r>
+      <w:r>
+        <w:rPr>
+          <w:lang w:val="en-US"/>
+        </w:rPr>
+        <w:t>we</w:t>
+      </w:r>
+      <w:r>
+        <w:rPr>
+          <w:lang w:val="en-US"/>
+        </w:rPr>
+        <w:t xml:space="preserve"> could draw.</w:t>
       </w:r>
     </w:p>
     <w:p>
@@ -693,6 +236,646 @@
           <w:bCs/>
           <w:lang w:val="en-US"/>
         </w:rPr>
+        <w:t>Introducing</w:t>
+      </w:r>
+    </w:p>
+    <w:p>
+      <w:pPr>
+        <w:spacing w:line="240" w:lineRule="auto"/>
+        <w:rPr>
+          <w:lang w:val="en-US"/>
+        </w:rPr>
+      </w:pPr>
+      <w:proofErr w:type="gramStart"/>
+      <w:r>
+        <w:rPr>
+          <w:lang w:val="en-US"/>
+        </w:rPr>
+        <w:t>Introducing</w:t>
+      </w:r>
+      <w:r>
+        <w:rPr>
+          <w:lang w:val="en-US"/>
+        </w:rPr>
+        <w:t>,</w:t>
+      </w:r>
+      <w:proofErr w:type="gramEnd"/>
+      <w:r>
+        <w:rPr>
+          <w:lang w:val="en-US"/>
+        </w:rPr>
+        <w:t xml:space="preserve"> Morpheus.</w:t>
+      </w:r>
+      <w:r>
+        <w:rPr>
+          <w:lang w:val="en-US"/>
+        </w:rPr>
+        <w:t xml:space="preserve"> Your new, AI-enabled, narrator</w:t>
+      </w:r>
+      <w:r>
+        <w:rPr>
+          <w:lang w:val="en-US"/>
+        </w:rPr>
+        <w:t xml:space="preserve"> and </w:t>
+      </w:r>
+      <w:r>
+        <w:rPr>
+          <w:lang w:val="en-US"/>
+        </w:rPr>
+        <w:t>guide to a new world of unlimited</w:t>
+      </w:r>
+      <w:r>
+        <w:rPr>
+          <w:lang w:val="en-US"/>
+        </w:rPr>
+        <w:t xml:space="preserve"> possibilities.</w:t>
+      </w:r>
+    </w:p>
+    <w:p>
+      <w:pPr>
+        <w:spacing w:line="240" w:lineRule="auto"/>
+        <w:rPr>
+          <w:lang w:val="en-US"/>
+        </w:rPr>
+      </w:pPr>
+      <w:r>
+        <w:rPr>
+          <w:lang w:val="en-US"/>
+        </w:rPr>
+        <w:t>Today is the day you’ll cancel</w:t>
+      </w:r>
+      <w:r>
+        <w:rPr>
+          <w:lang w:val="en-US"/>
+        </w:rPr>
+        <w:t xml:space="preserve"> your streaming </w:t>
+      </w:r>
+      <w:proofErr w:type="gramStart"/>
+      <w:r>
+        <w:rPr>
+          <w:lang w:val="en-US"/>
+        </w:rPr>
+        <w:t xml:space="preserve">subscriptions, </w:t>
+      </w:r>
+      <w:r>
+        <w:rPr>
+          <w:lang w:val="en-US"/>
+        </w:rPr>
+        <w:t>because</w:t>
+      </w:r>
+      <w:proofErr w:type="gramEnd"/>
+      <w:r>
+        <w:rPr>
+          <w:lang w:val="en-US"/>
+        </w:rPr>
+        <w:t xml:space="preserve"> </w:t>
+      </w:r>
+      <w:r>
+        <w:rPr>
+          <w:lang w:val="en-US"/>
+        </w:rPr>
+        <w:t>this is your new Netflix.</w:t>
+      </w:r>
+    </w:p>
+    <w:p>
+      <w:pPr>
+        <w:spacing w:line="240" w:lineRule="auto"/>
+        <w:rPr>
+          <w:lang w:val="en-US"/>
+        </w:rPr>
+      </w:pPr>
+      <w:r>
+        <w:rPr>
+          <w:lang w:val="en-US"/>
+        </w:rPr>
+        <w:t xml:space="preserve">And for that, I have </w:t>
+      </w:r>
+      <w:r>
+        <w:rPr>
+          <w:lang w:val="en-US"/>
+        </w:rPr>
+        <w:t xml:space="preserve">a tutorial on how to do so, </w:t>
+      </w:r>
+      <w:r>
+        <w:rPr>
+          <w:lang w:val="en-US"/>
+        </w:rPr>
+        <w:t>go to Netflix.com/</w:t>
+      </w:r>
+      <w:proofErr w:type="spellStart"/>
+      <w:r>
+        <w:rPr>
+          <w:lang w:val="en-US"/>
+        </w:rPr>
+        <w:t>cancel</w:t>
+      </w:r>
+      <w:r>
+        <w:rPr>
+          <w:lang w:val="en-US"/>
+        </w:rPr>
+        <w:t>plan</w:t>
+      </w:r>
+      <w:proofErr w:type="spellEnd"/>
+      <w:r>
+        <w:rPr>
+          <w:lang w:val="en-US"/>
+        </w:rPr>
+        <w:t xml:space="preserve"> and click on Finish Cancellation.</w:t>
+      </w:r>
+    </w:p>
+    <w:p>
+      <w:pPr>
+        <w:spacing w:line="240" w:lineRule="auto"/>
+        <w:rPr>
+          <w:lang w:val="en-US"/>
+        </w:rPr>
+      </w:pPr>
+      <w:r>
+        <w:rPr>
+          <w:lang w:val="en-US"/>
+        </w:rPr>
+        <w:t>Now back to</w:t>
+      </w:r>
+      <w:r>
+        <w:rPr>
+          <w:lang w:val="en-US"/>
+        </w:rPr>
+        <w:t xml:space="preserve"> my project.</w:t>
+      </w:r>
+    </w:p>
+    <w:p>
+      <w:pPr>
+        <w:spacing w:line="240" w:lineRule="auto"/>
+        <w:rPr>
+          <w:lang w:val="en-US"/>
+        </w:rPr>
+      </w:pPr>
+      <w:r>
+        <w:rPr>
+          <w:lang w:val="en-US"/>
+        </w:rPr>
+        <w:t>Morpheus is a</w:t>
+      </w:r>
+      <w:r>
+        <w:rPr>
+          <w:lang w:val="en-US"/>
+        </w:rPr>
+        <w:t>n AI assistant that narrates stories to you while drawing.</w:t>
+      </w:r>
+      <w:r>
+        <w:rPr>
+          <w:lang w:val="en-US"/>
+        </w:rPr>
+        <w:t xml:space="preserve"> Each day, you get one episode to </w:t>
+      </w:r>
+      <w:proofErr w:type="gramStart"/>
+      <w:r>
+        <w:rPr>
+          <w:lang w:val="en-US"/>
+        </w:rPr>
+        <w:t>draw</w:t>
+      </w:r>
+      <w:proofErr w:type="gramEnd"/>
+      <w:r>
+        <w:rPr>
+          <w:lang w:val="en-US"/>
+        </w:rPr>
+        <w:t xml:space="preserve"> and each episode can be part of a series.</w:t>
+      </w:r>
+      <w:r>
+        <w:rPr>
+          <w:lang w:val="en-US"/>
+        </w:rPr>
+        <w:t xml:space="preserve"> These stories are enabled by chips inside of pens</w:t>
+      </w:r>
+      <w:r>
+        <w:rPr>
+          <w:lang w:val="en-US"/>
+        </w:rPr>
+        <w:t xml:space="preserve"> or pencils where each pen has its own story</w:t>
+      </w:r>
+      <w:r>
+        <w:rPr>
+          <w:lang w:val="en-US"/>
+        </w:rPr>
+        <w:t>, texture on paper and feeling in the hand.</w:t>
+      </w:r>
+    </w:p>
+    <w:p>
+      <w:pPr>
+        <w:spacing w:line="240" w:lineRule="auto"/>
+        <w:rPr>
+          <w:lang w:val="en-US"/>
+        </w:rPr>
+      </w:pPr>
+      <w:r>
+        <w:rPr>
+          <w:lang w:val="en-US"/>
+        </w:rPr>
+        <w:t xml:space="preserve">Where is the AI </w:t>
+      </w:r>
+      <w:proofErr w:type="gramStart"/>
+      <w:r>
+        <w:rPr>
+          <w:lang w:val="en-US"/>
+        </w:rPr>
+        <w:t>part</w:t>
+      </w:r>
+      <w:proofErr w:type="gramEnd"/>
+      <w:r>
+        <w:rPr>
+          <w:lang w:val="en-US"/>
+        </w:rPr>
+        <w:t xml:space="preserve"> you’re </w:t>
+      </w:r>
+      <w:proofErr w:type="spellStart"/>
+      <w:r>
+        <w:rPr>
+          <w:lang w:val="en-US"/>
+        </w:rPr>
+        <w:t>gonna</w:t>
+      </w:r>
+      <w:proofErr w:type="spellEnd"/>
+      <w:r>
+        <w:rPr>
+          <w:lang w:val="en-US"/>
+        </w:rPr>
+        <w:t xml:space="preserve"> ask? Well, each time</w:t>
+      </w:r>
+      <w:r>
+        <w:rPr>
+          <w:lang w:val="en-US"/>
+        </w:rPr>
+        <w:t xml:space="preserve"> </w:t>
+      </w:r>
+      <w:r>
+        <w:rPr>
+          <w:lang w:val="en-US"/>
+        </w:rPr>
+        <w:t>you turn on Morpheus, it’s going to generate a story based on these</w:t>
+      </w:r>
+      <w:r>
+        <w:rPr>
+          <w:lang w:val="en-US"/>
+        </w:rPr>
+        <w:t xml:space="preserve"> pre-defined</w:t>
+      </w:r>
+      <w:r>
+        <w:rPr>
+          <w:lang w:val="en-US"/>
+        </w:rPr>
+        <w:t xml:space="preserve"> tags</w:t>
+      </w:r>
+      <w:r>
+        <w:rPr>
+          <w:lang w:val="en-US"/>
+        </w:rPr>
+        <w:t xml:space="preserve"> with a scenario, that Morpheus will detail and </w:t>
+      </w:r>
+      <w:r>
+        <w:rPr>
+          <w:lang w:val="en-US"/>
+        </w:rPr>
+        <w:t>hallucinate</w:t>
+      </w:r>
+      <w:r>
+        <w:rPr>
+          <w:lang w:val="en-US"/>
+        </w:rPr>
+        <w:t xml:space="preserve"> about</w:t>
+      </w:r>
+      <w:r>
+        <w:rPr>
+          <w:lang w:val="en-US"/>
+        </w:rPr>
+        <w:t xml:space="preserve">. </w:t>
+      </w:r>
+      <w:proofErr w:type="gramStart"/>
+      <w:r>
+        <w:rPr>
+          <w:lang w:val="en-US"/>
+        </w:rPr>
+        <w:t>So</w:t>
+      </w:r>
+      <w:proofErr w:type="gramEnd"/>
+      <w:r>
+        <w:rPr>
+          <w:lang w:val="en-US"/>
+        </w:rPr>
+        <w:t xml:space="preserve"> you could get a completely different story each time you go from one episode to the other. </w:t>
+      </w:r>
+      <w:r>
+        <w:rPr>
+          <w:lang w:val="en-US"/>
+        </w:rPr>
+        <w:t>Even if you already started a series</w:t>
+      </w:r>
+      <w:r>
+        <w:rPr>
+          <w:lang w:val="en-US"/>
+        </w:rPr>
+        <w:t>, what happens next is generated.</w:t>
+      </w:r>
+      <w:r>
+        <w:rPr>
+          <w:lang w:val="en-US"/>
+        </w:rPr>
+        <w:t xml:space="preserve"> </w:t>
+      </w:r>
+      <w:r>
+        <w:rPr>
+          <w:lang w:val="en-US"/>
+        </w:rPr>
+        <w:t>T</w:t>
+      </w:r>
+      <w:r>
+        <w:rPr>
+          <w:lang w:val="en-US"/>
+        </w:rPr>
+        <w:t>he ending of the series for example might</w:t>
+      </w:r>
+      <w:r>
+        <w:rPr>
+          <w:lang w:val="en-US"/>
+        </w:rPr>
+        <w:t xml:space="preserve"> also </w:t>
+      </w:r>
+      <w:r>
+        <w:rPr>
+          <w:lang w:val="en-US"/>
+        </w:rPr>
+        <w:t xml:space="preserve">be different and that’s where the beauty of Morpheus </w:t>
+      </w:r>
+      <w:r>
+        <w:rPr>
+          <w:lang w:val="en-US"/>
+        </w:rPr>
+        <w:t>comes to. You’re not trapped into one linear story, but one that is very much alive.</w:t>
+      </w:r>
+    </w:p>
+    <w:p>
+      <w:pPr>
+        <w:spacing w:line="240" w:lineRule="auto"/>
+        <w:rPr>
+          <w:lang w:val="en-US"/>
+        </w:rPr>
+      </w:pPr>
+    </w:p>
+    <w:p>
+      <w:pPr>
+        <w:spacing w:line="240" w:lineRule="auto"/>
+        <w:rPr>
+          <w:lang w:val="en-US"/>
+        </w:rPr>
+      </w:pPr>
+      <w:r>
+        <w:rPr>
+          <w:b/>
+          <w:bCs/>
+          <w:lang w:val="en-US"/>
+        </w:rPr>
+        <w:t>DEMO</w:t>
+      </w:r>
+    </w:p>
+    <w:p>
+      <w:pPr>
+        <w:spacing w:line="240" w:lineRule="auto"/>
+        <w:rPr>
+          <w:lang w:val="en-US"/>
+        </w:rPr>
+      </w:pPr>
+      <w:r>
+        <w:rPr>
+          <w:lang w:val="en-US"/>
+        </w:rPr>
+        <w:t>L</w:t>
+      </w:r>
+      <w:r>
+        <w:rPr>
+          <w:lang w:val="en-US"/>
+        </w:rPr>
+        <w:t>et me show you how it works.</w:t>
+      </w:r>
+      <w:r>
+        <w:rPr>
+          <w:lang w:val="en-US"/>
+        </w:rPr>
+        <w:t xml:space="preserve"> I’m </w:t>
+      </w:r>
+      <w:r>
+        <w:rPr>
+          <w:lang w:val="en-US"/>
+        </w:rPr>
+        <w:t>going to</w:t>
+      </w:r>
+      <w:r>
+        <w:rPr>
+          <w:lang w:val="en-US"/>
+        </w:rPr>
+        <w:t xml:space="preserve"> take my notebook where I already have a collection of stories.</w:t>
+      </w:r>
+    </w:p>
+    <w:p>
+      <w:pPr>
+        <w:spacing w:line="240" w:lineRule="auto"/>
+        <w:rPr>
+          <w:lang w:val="en-US"/>
+        </w:rPr>
+      </w:pPr>
+      <w:r>
+        <w:rPr>
+          <w:lang w:val="en-US"/>
+        </w:rPr>
+        <w:t>So, you know pen holders right, you throw pens inside and if you want to use them you just simply lift one and writ</w:t>
+      </w:r>
+      <w:r>
+        <w:rPr>
+          <w:lang w:val="en-US"/>
+        </w:rPr>
+        <w:t>e</w:t>
+      </w:r>
+      <w:r>
+        <w:rPr>
+          <w:lang w:val="en-US"/>
+        </w:rPr>
+        <w:t xml:space="preserve">, </w:t>
+      </w:r>
+      <w:proofErr w:type="gramStart"/>
+      <w:r>
+        <w:rPr>
+          <w:lang w:val="en-US"/>
+        </w:rPr>
+        <w:t>pretty simple</w:t>
+      </w:r>
+      <w:proofErr w:type="gramEnd"/>
+      <w:r>
+        <w:rPr>
+          <w:lang w:val="en-US"/>
+        </w:rPr>
+        <w:t xml:space="preserve"> right??</w:t>
+      </w:r>
+    </w:p>
+    <w:p>
+      <w:pPr>
+        <w:spacing w:line="240" w:lineRule="auto"/>
+        <w:rPr>
+          <w:lang w:val="en-US"/>
+        </w:rPr>
+      </w:pPr>
+      <w:r>
+        <w:rPr>
+          <w:lang w:val="en-US"/>
+        </w:rPr>
+        <w:t xml:space="preserve">Morpheus works </w:t>
+      </w:r>
+      <w:proofErr w:type="gramStart"/>
+      <w:r>
+        <w:rPr>
+          <w:lang w:val="en-US"/>
+        </w:rPr>
+        <w:t>exactly the same</w:t>
+      </w:r>
+      <w:proofErr w:type="gramEnd"/>
+      <w:r>
+        <w:rPr>
+          <w:lang w:val="en-US"/>
+        </w:rPr>
+        <w:t xml:space="preserve"> way. Plug it into the wall and voila, it just works.</w:t>
+      </w:r>
+    </w:p>
+    <w:p>
+      <w:pPr>
+        <w:spacing w:line="240" w:lineRule="auto"/>
+        <w:rPr>
+          <w:lang w:val="en-US"/>
+        </w:rPr>
+      </w:pPr>
+      <w:r>
+        <w:rPr>
+          <w:lang w:val="en-US"/>
+        </w:rPr>
+        <w:t>Let’s start with a story. I’m going to lift my pen</w:t>
+      </w:r>
+      <w:r>
+        <w:rPr>
+          <w:lang w:val="en-US"/>
+        </w:rPr>
+        <w:t xml:space="preserve"> and immediately dive into th</w:t>
+      </w:r>
+      <w:r>
+        <w:rPr>
+          <w:lang w:val="en-US"/>
+        </w:rPr>
+        <w:t>is story that Morpheus will narrate to me.</w:t>
+      </w:r>
+      <w:r>
+        <w:rPr>
+          <w:lang w:val="en-US"/>
+        </w:rPr>
+        <w:t xml:space="preserve"> And you can see that even if I’m not drawing perfectly, it’s fine! There’s no need for pressure and it’s not a drawing contest.</w:t>
+      </w:r>
+    </w:p>
+    <w:p>
+      <w:pPr>
+        <w:spacing w:line="240" w:lineRule="auto"/>
+        <w:rPr>
+          <w:lang w:val="en-US"/>
+        </w:rPr>
+      </w:pPr>
+      <w:r>
+        <w:rPr>
+          <w:lang w:val="en-US"/>
+        </w:rPr>
+        <w:t>I can also invite people to draw with me</w:t>
+      </w:r>
+      <w:r>
+        <w:rPr>
+          <w:lang w:val="en-US"/>
+        </w:rPr>
+        <w:t xml:space="preserve">. </w:t>
+      </w:r>
+      <w:r>
+        <w:rPr>
+          <w:lang w:val="en-US"/>
+        </w:rPr>
+        <w:t>Hey ****, do you mind joining me?</w:t>
+      </w:r>
+    </w:p>
+    <w:p>
+      <w:pPr>
+        <w:spacing w:line="240" w:lineRule="auto"/>
+        <w:rPr>
+          <w:lang w:val="en-US"/>
+        </w:rPr>
+      </w:pPr>
+      <w:r>
+        <w:rPr>
+          <w:lang w:val="en-US"/>
+        </w:rPr>
+        <w:t>And this</w:t>
+      </w:r>
+      <w:r>
+        <w:rPr>
+          <w:lang w:val="en-US"/>
+        </w:rPr>
+        <w:t>,</w:t>
+      </w:r>
+      <w:r>
+        <w:rPr>
+          <w:lang w:val="en-US"/>
+        </w:rPr>
+        <w:t xml:space="preserve"> now became a group activity, again just like watching TV.</w:t>
+      </w:r>
+    </w:p>
+    <w:p>
+      <w:pPr>
+        <w:spacing w:line="240" w:lineRule="auto"/>
+        <w:rPr>
+          <w:lang w:val="en-US"/>
+        </w:rPr>
+      </w:pPr>
+      <w:r>
+        <w:rPr>
+          <w:lang w:val="en-US"/>
+        </w:rPr>
+        <w:t>I can either wait for the end of the episode, or just stop it by putting the pen back.</w:t>
+      </w:r>
+      <w:r>
+        <w:rPr>
+          <w:lang w:val="en-US"/>
+        </w:rPr>
+        <w:t xml:space="preserve"> </w:t>
+      </w:r>
+      <w:r>
+        <w:rPr>
+          <w:lang w:val="en-US"/>
+        </w:rPr>
+        <w:t>There you go.</w:t>
+      </w:r>
+    </w:p>
+    <w:p>
+      <w:pPr>
+        <w:spacing w:line="240" w:lineRule="auto"/>
+        <w:rPr>
+          <w:lang w:val="en-US"/>
+        </w:rPr>
+      </w:pPr>
+    </w:p>
+    <w:p>
+      <w:pPr>
+        <w:spacing w:line="240" w:lineRule="auto"/>
+        <w:rPr>
+          <w:b/>
+          <w:bCs/>
+          <w:lang w:val="en-US"/>
+        </w:rPr>
+      </w:pPr>
+      <w:r>
+        <w:rPr>
+          <w:b/>
+          <w:bCs/>
+          <w:lang w:val="en-US"/>
+        </w:rPr>
         <w:t>Conclusion</w:t>
       </w:r>
     </w:p>
@@ -703,11 +886,19 @@
           <w:lang w:val="en-US"/>
         </w:rPr>
       </w:pPr>
-      <w:r>
-        <w:rPr>
-          <w:lang w:val="en-US"/>
-        </w:rPr>
-        <w:t xml:space="preserve">So we’ve got a beautiful industrial design, </w:t>
+      <w:proofErr w:type="gramStart"/>
+      <w:r>
+        <w:rPr>
+          <w:lang w:val="en-US"/>
+        </w:rPr>
+        <w:t>So</w:t>
+      </w:r>
+      <w:proofErr w:type="gramEnd"/>
+      <w:r>
+        <w:rPr>
+          <w:lang w:val="en-US"/>
+        </w:rPr>
+        <w:t xml:space="preserve"> we’ve got a beautiful industrial design, </w:t>
       </w:r>
       <w:r>
         <w:rPr>
@@ -739,8 +930,16 @@
         <w:rPr>
           <w:lang w:val="en-US"/>
         </w:rPr>
-        <w:t>This is a great device, and I’m sure you’ll have fun playing with</w:t>
-      </w:r>
+        <w:t xml:space="preserve">This is a great device, and I’m sure you’ll have fun playing </w:t>
+      </w:r>
+      <w:proofErr w:type="gramStart"/>
+      <w:r>
+        <w:rPr>
+          <w:lang w:val="en-US"/>
+        </w:rPr>
+        <w:t>with</w:t>
+      </w:r>
+      <w:proofErr w:type="gramEnd"/>
       <w:r>
         <w:rPr>
           <w:lang w:val="en-US"/>

</xml_diff>